<commit_message>
Updated info and cards
</commit_message>
<xml_diff>
--- a/assets/Docs/Marco-Resume-Dec2025.docx
+++ b/assets/Docs/Marco-Resume-Dec2025.docx
@@ -1322,7 +1322,13 @@
               <w:rPr>
                 <w:color w:val="13182B" w:themeColor="text1"/>
               </w:rPr>
-              <w:t xml:space="preserve"> GAME PROGRAMMER</w:t>
+              <w:t xml:space="preserve"> GAME </w:t>
+            </w:r>
+            <w:r>
+              <w:rPr>
+                <w:color w:val="13182B" w:themeColor="text1"/>
+              </w:rPr>
+              <w:t>Developer</w:t>
             </w:r>
           </w:p>
           <w:p>
@@ -2157,14 +2163,14 @@
         <v:path o:extrusionok="f" gradientshapeok="t" o:connecttype="rect"/>
         <o:lock v:ext="edit" aspectratio="t"/>
       </v:shapetype>
-      <v:shape id="_x0000_i1076" type="#_x0000_t75" style="width:14.5pt;height:14.5pt;visibility:visible" o:gfxdata="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" o:bullet="t">
+      <v:shape id="_x0000_i1082" type="#_x0000_t75" style="width:14.5pt;height:14.5pt;visibility:visible" o:gfxdata="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" o:bullet="t">
         <v:imagedata r:id="rId1" o:title=""/>
       </v:shape>
     </w:pict>
   </w:numPicBullet>
   <w:numPicBullet w:numPicBulletId="1">
     <w:pict>
-      <v:shape id="_x0000_i1077" type="#_x0000_t75" style="width:14pt;height:14pt;visibility:visible" o:gfxdata="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" o:bullet="t">
+      <v:shape id="_x0000_i1083" type="#_x0000_t75" style="width:14pt;height:14pt;visibility:visible" o:gfxdata="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" o:bullet="t">
         <v:imagedata r:id="rId2" o:title=""/>
       </v:shape>
     </w:pict>

</xml_diff>